<commit_message>
yay! doc terminado y threads muertos
</commit_message>
<xml_diff>
--- a/docs/Documentación caso 1.docx
+++ b/docs/Documentación caso 1.docx
@@ -2,7 +2,6 @@
 <file path=word/document.xml><?xml version="1.0" encoding="utf-8"?>
 <w:document xmlns:wpc="http://schemas.microsoft.com/office/word/2010/wordprocessingCanvas" xmlns:cx="http://schemas.microsoft.com/office/drawing/2014/chartex" xmlns:cx1="http://schemas.microsoft.com/office/drawing/2015/9/8/chartex" xmlns:cx2="http://schemas.microsoft.com/office/drawing/2015/10/21/chartex" xmlns:cx3="http://schemas.microsoft.com/office/drawing/2016/5/9/chartex" xmlns:cx4="http://schemas.microsoft.com/office/drawing/2016/5/10/chartex" xmlns:cx5="http://schemas.microsoft.com/office/drawing/2016/5/11/chartex" xmlns:cx6="http://schemas.microsoft.com/office/drawing/2016/5/12/chartex" xmlns:cx7="http://schemas.microsoft.com/office/drawing/2016/5/13/chartex" xmlns:cx8="http://schemas.microsoft.com/office/drawing/2016/5/14/chartex" xmlns:mc="http://schemas.openxmlformats.org/markup-compatibility/2006" xmlns:aink="http://schemas.microsoft.com/office/drawing/2016/ink" xmlns:am3d="http://schemas.microsoft.com/office/drawing/2017/model3d" xmlns:o="urn:schemas-microsoft-com:office:office" xmlns:r="http://schemas.openxmlformats.org/officeDocument/2006/relationships" xmlns:m="http://schemas.openxmlformats.org/officeDocument/2006/math" xmlns:v="urn:schemas-microsoft-com:vml" xmlns:wp14="http://schemas.microsoft.com/office/word/2010/wordprocessingDrawing" xmlns:wp="http://schemas.openxmlformats.org/drawingml/2006/wordprocessingDrawing" xmlns:w10="urn:schemas-microsoft-com:office:word" xmlns:w="http://schemas.openxmlformats.org/wordprocessingml/2006/main" xmlns:w14="http://schemas.microsoft.com/office/word/2010/wordml" xmlns:w15="http://schemas.microsoft.com/office/word/2012/wordml" xmlns:w16cid="http://schemas.microsoft.com/office/word/2016/wordml/cid" xmlns:w16se="http://schemas.microsoft.com/office/word/2015/wordml/symex" xmlns:wpg="http://schemas.microsoft.com/office/word/2010/wordprocessingGroup" xmlns:wpi="http://schemas.microsoft.com/office/word/2010/wordprocessingInk" xmlns:wne="http://schemas.microsoft.com/office/word/2006/wordml" xmlns:wps="http://schemas.microsoft.com/office/word/2010/wordprocessingShape" mc:Ignorable="w14 w15 w16se w16cid wp14">
   <w:body>
-    <w:p/>
     <w:p>
       <w:pPr>
         <w:rPr>
@@ -19,6 +18,8 @@
         </w:rPr>
         <w:t>Caso 1 – documentación</w:t>
       </w:r>
+      <w:bookmarkStart w:id="0" w:name="_GoBack"/>
+      <w:bookmarkEnd w:id="0"/>
     </w:p>
     <w:p>
       <w:pPr>
@@ -85,139 +86,67 @@
           <w:sz w:val="24"/>
           <w:szCs w:val="24"/>
         </w:rPr>
-        <w:t>, dentro, se leen los parámetros que entran por el archivo de texto. Finalmente, crea los clientes y los servidores con base a los parámetros y, por cada cliente, inicializa el proceso de pedir.</w:t>
+        <w:t>, dentro, se leen los parámetros que entran por el archivo de texto.</w:t>
+      </w:r>
+      <w:r>
+        <w:rPr>
+          <w:sz w:val="24"/>
+          <w:szCs w:val="24"/>
+        </w:rPr>
+        <w:t xml:space="preserve"> </w:t>
+      </w:r>
+      <w:r>
+        <w:rPr>
+          <w:sz w:val="24"/>
+          <w:szCs w:val="24"/>
+        </w:rPr>
+        <w:t>Finalmente, crea los clientes y los servidores con base a los parámetros y, por cada c</w:t>
+      </w:r>
+      <w:r>
+        <w:rPr>
+          <w:sz w:val="24"/>
+          <w:szCs w:val="24"/>
+        </w:rPr>
+        <w:t>liente, inicializa su ejecución</w:t>
+      </w:r>
+      <w:r>
+        <w:rPr>
+          <w:sz w:val="24"/>
+          <w:szCs w:val="24"/>
+        </w:rPr>
+        <w:t>.</w:t>
+      </w:r>
+      <w:r>
+        <w:rPr>
+          <w:sz w:val="24"/>
+          <w:szCs w:val="24"/>
+        </w:rPr>
+        <w:t xml:space="preserve"> El diseño a gran escala es un problema de productor-consumidor con un canal de recursos. En este caso, los clientes son los productores (producen las consultas), los servidores son los consumidores y el buffer es el canal.</w:t>
       </w:r>
     </w:p>
     <w:p>
       <w:pPr>
         <w:rPr>
-          <w:b/>
-          <w:sz w:val="32"/>
-          <w:szCs w:val="36"/>
-        </w:rPr>
-      </w:pPr>
-      <w:bookmarkStart w:id="0" w:name="_GoBack"/>
-      <w:r>
-        <w:rPr>
-          <w:b/>
-          <w:sz w:val="32"/>
-          <w:szCs w:val="36"/>
-        </w:rPr>
-        <w:t>Interacciones entre actores:</w:t>
-      </w:r>
-    </w:p>
-    <w:bookmarkEnd w:id="0"/>
-    <w:p>
-      <w:pPr>
-        <w:rPr>
-          <w:sz w:val="24"/>
-          <w:szCs w:val="24"/>
-          <w:lang w:val="en-US"/>
-        </w:rPr>
-      </w:pPr>
-      <w:proofErr w:type="spellStart"/>
-      <w:r>
-        <w:rPr>
-          <w:sz w:val="28"/>
-          <w:szCs w:val="28"/>
-          <w:lang w:val="en-US"/>
-        </w:rPr>
-        <w:t>Cliente</w:t>
-      </w:r>
-      <w:proofErr w:type="spellEnd"/>
-      <w:r>
-        <w:rPr>
-          <w:sz w:val="28"/>
-          <w:szCs w:val="28"/>
-          <w:lang w:val="en-US"/>
-        </w:rPr>
-        <w:t xml:space="preserve"> -&gt; </w:t>
-      </w:r>
-      <w:proofErr w:type="spellStart"/>
-      <w:r>
-        <w:rPr>
-          <w:sz w:val="28"/>
-          <w:szCs w:val="28"/>
-          <w:lang w:val="en-US"/>
-        </w:rPr>
-        <w:t>Mensaje</w:t>
-      </w:r>
-      <w:proofErr w:type="spellEnd"/>
-      <w:r>
-        <w:rPr>
-          <w:sz w:val="28"/>
-          <w:szCs w:val="28"/>
-          <w:lang w:val="en-US"/>
-        </w:rPr>
-        <w:t xml:space="preserve">: </w:t>
-      </w:r>
-      <w:r>
-        <w:rPr>
-          <w:sz w:val="24"/>
-          <w:szCs w:val="24"/>
-          <w:lang w:val="en-US"/>
-        </w:rPr>
-        <w:t>Sample text to keep format</w:t>
-      </w:r>
-      <w:r>
-        <w:rPr>
-          <w:sz w:val="24"/>
-          <w:szCs w:val="24"/>
-          <w:lang w:val="en-US"/>
-        </w:rPr>
-        <w:t>.</w:t>
-      </w:r>
-    </w:p>
-    <w:p>
-      <w:pPr>
-        <w:rPr>
-          <w:sz w:val="28"/>
-          <w:szCs w:val="28"/>
-          <w:lang w:val="en-US"/>
+          <w:sz w:val="24"/>
+          <w:szCs w:val="24"/>
         </w:rPr>
       </w:pPr>
     </w:p>
     <w:p>
       <w:pPr>
         <w:rPr>
-          <w:sz w:val="28"/>
-          <w:szCs w:val="28"/>
-          <w:lang w:val="en-US"/>
+          <w:b/>
+          <w:sz w:val="32"/>
+          <w:szCs w:val="36"/>
         </w:rPr>
       </w:pPr>
-      <w:proofErr w:type="spellStart"/>
-      <w:r>
-        <w:rPr>
-          <w:sz w:val="28"/>
-          <w:szCs w:val="28"/>
-          <w:lang w:val="en-US"/>
-        </w:rPr>
-        <w:t>Cliente</w:t>
-      </w:r>
-      <w:proofErr w:type="spellEnd"/>
-      <w:r>
-        <w:rPr>
-          <w:sz w:val="28"/>
-          <w:szCs w:val="28"/>
-          <w:lang w:val="en-US"/>
-        </w:rPr>
-        <w:t xml:space="preserve"> -&gt; Buffer: </w:t>
-      </w:r>
-      <w:r>
-        <w:rPr>
-          <w:sz w:val="24"/>
-          <w:szCs w:val="24"/>
-          <w:lang w:val="en-US"/>
-        </w:rPr>
-        <w:t>Sample text to keep format</w:t>
-      </w:r>
-      <w:r>
-        <w:rPr>
-          <w:sz w:val="24"/>
-          <w:szCs w:val="24"/>
-          <w:lang w:val="en-US"/>
-        </w:rPr>
-        <w:t>.</w:t>
+      <w:r>
+        <w:rPr>
+          <w:b/>
+          <w:sz w:val="32"/>
+          <w:szCs w:val="36"/>
+        </w:rPr>
+        <w:t>Interacciones entre actores:</w:t>
       </w:r>
     </w:p>
     <w:p>
@@ -225,137 +154,414 @@
         <w:rPr>
           <w:sz w:val="28"/>
           <w:szCs w:val="28"/>
-          <w:lang w:val="en-US"/>
         </w:rPr>
       </w:pPr>
+      <w:r>
+        <w:rPr>
+          <w:sz w:val="28"/>
+          <w:szCs w:val="28"/>
+        </w:rPr>
+        <w:t>Cliente -</w:t>
+      </w:r>
+      <w:r>
+        <w:rPr>
+          <w:sz w:val="28"/>
+          <w:szCs w:val="28"/>
+        </w:rPr>
+        <w:t>-</w:t>
+      </w:r>
+      <w:r>
+        <w:rPr>
+          <w:sz w:val="28"/>
+          <w:szCs w:val="28"/>
+        </w:rPr>
+        <w:t xml:space="preserve">&gt; Mensaje: </w:t>
+      </w:r>
+      <w:r>
+        <w:rPr>
+          <w:sz w:val="24"/>
+          <w:szCs w:val="24"/>
+        </w:rPr>
+        <w:t>El cliente es el encarga</w:t>
+      </w:r>
+      <w:r>
+        <w:rPr>
+          <w:sz w:val="24"/>
+          <w:szCs w:val="24"/>
+        </w:rPr>
+        <w:t xml:space="preserve">do de inicializar los mensajes. El número de mensajes lo recibe como parámetro en el constructor y al momento de su ejecución, inicializa las consultas con un nuevo entero aleatorio.  </w:t>
+      </w:r>
+      <w:r>
+        <w:rPr>
+          <w:sz w:val="24"/>
+          <w:szCs w:val="24"/>
+        </w:rPr>
+        <w:t>Por ahora, no se requiere ningún esfuerzo de sincronización porque no hay concurrencia.</w:t>
+      </w:r>
     </w:p>
     <w:p>
       <w:pPr>
         <w:rPr>
           <w:sz w:val="28"/>
           <w:szCs w:val="28"/>
-          <w:lang w:val="en-US"/>
         </w:rPr>
       </w:pPr>
+      <w:r>
+        <w:rPr>
+          <w:sz w:val="28"/>
+          <w:szCs w:val="28"/>
+        </w:rPr>
+        <w:t>Cliente -</w:t>
+      </w:r>
+      <w:r>
+        <w:rPr>
+          <w:sz w:val="28"/>
+          <w:szCs w:val="28"/>
+        </w:rPr>
+        <w:t>-</w:t>
+      </w:r>
+      <w:r>
+        <w:rPr>
+          <w:sz w:val="28"/>
+          <w:szCs w:val="28"/>
+        </w:rPr>
+        <w:t xml:space="preserve">&gt; Buffer: </w:t>
+      </w:r>
+      <w:r>
+        <w:rPr>
+          <w:sz w:val="24"/>
+          <w:szCs w:val="24"/>
+        </w:rPr>
+        <w:t>Después de inicializar l</w:t>
+      </w:r>
+      <w:r>
+        <w:rPr>
+          <w:sz w:val="24"/>
+          <w:szCs w:val="24"/>
+        </w:rPr>
+        <w:t>os mensajes, el Cliente los envía</w:t>
+      </w:r>
+      <w:r>
+        <w:rPr>
+          <w:sz w:val="24"/>
+          <w:szCs w:val="24"/>
+        </w:rPr>
+        <w:t xml:space="preserve"> al buffer</w:t>
+      </w:r>
+      <w:r>
+        <w:rPr>
+          <w:sz w:val="24"/>
+          <w:szCs w:val="24"/>
+        </w:rPr>
+        <w:t xml:space="preserve">. Entonces, se sincroniza el objeto buffer puesto que se va a acceder a una variable compartida, la cola / lista de mensajes. Si el buffer se encuentra en su capacidad máxima, </w:t>
+      </w:r>
+      <w:r>
+        <w:rPr>
+          <w:sz w:val="24"/>
+          <w:szCs w:val="24"/>
+        </w:rPr>
+        <w:t xml:space="preserve">significa que no puede consultar y debe entrar en espera activa. En este caso, como sugiere el enunciado, por cada intento se </w:t>
+      </w:r>
+      <w:r>
+        <w:rPr>
+          <w:sz w:val="24"/>
+          <w:szCs w:val="24"/>
+        </w:rPr>
+        <w:t>cede el</w:t>
+      </w:r>
+      <w:r>
+        <w:rPr>
+          <w:sz w:val="24"/>
+          <w:szCs w:val="24"/>
+        </w:rPr>
+        <w:t xml:space="preserve"> </w:t>
+      </w:r>
       <w:proofErr w:type="spellStart"/>
       <w:r>
         <w:rPr>
-          <w:sz w:val="28"/>
-          <w:szCs w:val="28"/>
-          <w:lang w:val="en-US"/>
-        </w:rPr>
-        <w:t>Servidor</w:t>
+          <w:sz w:val="24"/>
+          <w:szCs w:val="24"/>
+        </w:rPr>
+        <w:t>thread</w:t>
       </w:r>
       <w:proofErr w:type="spellEnd"/>
       <w:r>
         <w:rPr>
-          <w:sz w:val="28"/>
-          <w:szCs w:val="28"/>
-          <w:lang w:val="en-US"/>
-        </w:rPr>
-        <w:t xml:space="preserve"> -&gt; </w:t>
+          <w:sz w:val="24"/>
+          <w:szCs w:val="24"/>
+        </w:rPr>
+        <w:t xml:space="preserve"> que lo está ejecutando en el momento </w:t>
+      </w:r>
+      <w:r>
+        <w:rPr>
+          <w:sz w:val="24"/>
+          <w:szCs w:val="24"/>
+        </w:rPr>
+        <w:t xml:space="preserve">con el método </w:t>
       </w:r>
       <w:proofErr w:type="spellStart"/>
-      <w:r>
-        <w:rPr>
-          <w:sz w:val="28"/>
-          <w:szCs w:val="28"/>
-          <w:lang w:val="en-US"/>
-        </w:rPr>
-        <w:t>Mensaje</w:t>
+      <w:proofErr w:type="gramStart"/>
+      <w:r>
+        <w:rPr>
+          <w:i/>
+          <w:sz w:val="24"/>
+          <w:szCs w:val="24"/>
+        </w:rPr>
+        <w:t>yield</w:t>
       </w:r>
       <w:proofErr w:type="spellEnd"/>
       <w:r>
         <w:rPr>
-          <w:sz w:val="28"/>
-          <w:szCs w:val="28"/>
-          <w:lang w:val="en-US"/>
-        </w:rPr>
-        <w:t xml:space="preserve">: </w:t>
-      </w:r>
-      <w:r>
-        <w:rPr>
-          <w:sz w:val="24"/>
-          <w:szCs w:val="24"/>
-          <w:lang w:val="en-US"/>
-        </w:rPr>
-        <w:t>Sample text to keep format</w:t>
-      </w:r>
-      <w:r>
-        <w:rPr>
-          <w:sz w:val="24"/>
-          <w:szCs w:val="24"/>
-          <w:lang w:val="en-US"/>
-        </w:rPr>
-        <w:t>.</w:t>
+          <w:sz w:val="24"/>
+          <w:szCs w:val="24"/>
+        </w:rPr>
+        <w:t>(</w:t>
+      </w:r>
+      <w:proofErr w:type="gramEnd"/>
+      <w:r>
+        <w:rPr>
+          <w:sz w:val="24"/>
+          <w:szCs w:val="24"/>
+        </w:rPr>
+        <w:t>)</w:t>
+      </w:r>
+      <w:r>
+        <w:rPr>
+          <w:sz w:val="24"/>
+          <w:szCs w:val="24"/>
+        </w:rPr>
+        <w:t xml:space="preserve">. Cuando pueda, finalmente lo agrega y hace </w:t>
+      </w:r>
+      <w:proofErr w:type="spellStart"/>
+      <w:proofErr w:type="gramStart"/>
+      <w:r>
+        <w:rPr>
+          <w:i/>
+          <w:sz w:val="24"/>
+          <w:szCs w:val="24"/>
+        </w:rPr>
+        <w:t>wait</w:t>
+      </w:r>
+      <w:proofErr w:type="spellEnd"/>
+      <w:r>
+        <w:rPr>
+          <w:i/>
+          <w:sz w:val="24"/>
+          <w:szCs w:val="24"/>
+        </w:rPr>
+        <w:t>(</w:t>
+      </w:r>
+      <w:proofErr w:type="gramEnd"/>
+      <w:r>
+        <w:rPr>
+          <w:i/>
+          <w:sz w:val="24"/>
+          <w:szCs w:val="24"/>
+        </w:rPr>
+        <w:t>)</w:t>
+      </w:r>
+      <w:r>
+        <w:rPr>
+          <w:sz w:val="24"/>
+          <w:szCs w:val="24"/>
+        </w:rPr>
+        <w:t xml:space="preserve"> sobre el mensaje. Esto se hace con el fin de que cuando a ese objeto mensaje se le llame </w:t>
+      </w:r>
+      <w:proofErr w:type="spellStart"/>
+      <w:proofErr w:type="gramStart"/>
+      <w:r>
+        <w:rPr>
+          <w:i/>
+          <w:sz w:val="24"/>
+          <w:szCs w:val="24"/>
+        </w:rPr>
+        <w:t>notify</w:t>
+      </w:r>
+      <w:proofErr w:type="spellEnd"/>
+      <w:r>
+        <w:rPr>
+          <w:i/>
+          <w:sz w:val="24"/>
+          <w:szCs w:val="24"/>
+        </w:rPr>
+        <w:t>(</w:t>
+      </w:r>
+      <w:proofErr w:type="gramEnd"/>
+      <w:r>
+        <w:rPr>
+          <w:i/>
+          <w:sz w:val="24"/>
+          <w:szCs w:val="24"/>
+        </w:rPr>
+        <w:t>)</w:t>
+      </w:r>
+      <w:r>
+        <w:rPr>
+          <w:i/>
+          <w:sz w:val="24"/>
+          <w:szCs w:val="24"/>
+        </w:rPr>
+        <w:t xml:space="preserve">, </w:t>
+      </w:r>
+      <w:r>
+        <w:rPr>
+          <w:sz w:val="24"/>
+          <w:szCs w:val="24"/>
+        </w:rPr>
+        <w:t>salga del método consultar y pueda activar un mecanismo de que el cliente ya acabó con toda su carga.</w:t>
       </w:r>
     </w:p>
     <w:p>
       <w:pPr>
         <w:rPr>
+          <w:sz w:val="24"/>
+          <w:szCs w:val="24"/>
+        </w:rPr>
+      </w:pPr>
+      <w:r>
+        <w:rPr>
           <w:sz w:val="28"/>
           <w:szCs w:val="28"/>
-          <w:lang w:val="en-US"/>
-        </w:rPr>
-      </w:pPr>
+        </w:rPr>
+        <w:t>Servidor -</w:t>
+      </w:r>
+      <w:r>
+        <w:rPr>
+          <w:sz w:val="28"/>
+          <w:szCs w:val="28"/>
+        </w:rPr>
+        <w:t>-</w:t>
+      </w:r>
+      <w:r>
+        <w:rPr>
+          <w:sz w:val="28"/>
+          <w:szCs w:val="28"/>
+        </w:rPr>
+        <w:t>&gt; Buffer:</w:t>
+      </w:r>
+      <w:r>
+        <w:rPr>
+          <w:sz w:val="24"/>
+          <w:szCs w:val="24"/>
+        </w:rPr>
+        <w:t xml:space="preserve">  </w:t>
+      </w:r>
+      <w:r>
+        <w:rPr>
+          <w:sz w:val="24"/>
+          <w:szCs w:val="24"/>
+        </w:rPr>
+        <w:t xml:space="preserve">El servidor, apenas es creado, crea sus </w:t>
+      </w:r>
+      <w:proofErr w:type="spellStart"/>
+      <w:r>
+        <w:rPr>
+          <w:sz w:val="24"/>
+          <w:szCs w:val="24"/>
+        </w:rPr>
+        <w:t>threads</w:t>
+      </w:r>
+      <w:proofErr w:type="spellEnd"/>
+      <w:r>
+        <w:rPr>
+          <w:sz w:val="24"/>
+          <w:szCs w:val="24"/>
+        </w:rPr>
+        <w:t xml:space="preserve"> y los corre inmediatamente. Cada </w:t>
+      </w:r>
+      <w:proofErr w:type="spellStart"/>
+      <w:r>
+        <w:rPr>
+          <w:sz w:val="24"/>
+          <w:szCs w:val="24"/>
+        </w:rPr>
+        <w:t>thread</w:t>
+      </w:r>
+      <w:proofErr w:type="spellEnd"/>
+      <w:r>
+        <w:rPr>
+          <w:sz w:val="24"/>
+          <w:szCs w:val="24"/>
+        </w:rPr>
+        <w:t xml:space="preserve"> se encarga de responder al buffer siempre que pueda, esto lo logra mediante sincronizar el buffer y revisar si está vacío o no. Si sí, el servidor queda en espera pasiva hasta que se le notifique que se agregó algo. Si no, saca el mensaje de la cola / lista del buffer y resuelve la petición asignándole </w:t>
+      </w:r>
+      <w:r>
+        <w:rPr>
+          <w:sz w:val="24"/>
+          <w:szCs w:val="24"/>
+        </w:rPr>
+        <w:t>la respuesta al mensaje</w:t>
+      </w:r>
+      <w:r>
+        <w:rPr>
+          <w:sz w:val="24"/>
+          <w:szCs w:val="24"/>
+        </w:rPr>
+        <w:t>.</w:t>
+      </w:r>
+      <w:r>
+        <w:rPr>
+          <w:sz w:val="24"/>
+          <w:szCs w:val="24"/>
+        </w:rPr>
+        <w:t xml:space="preserve"> </w:t>
+      </w:r>
     </w:p>
     <w:p>
       <w:pPr>
         <w:rPr>
+          <w:sz w:val="24"/>
+          <w:szCs w:val="28"/>
+        </w:rPr>
+      </w:pPr>
+      <w:r>
+        <w:rPr>
           <w:sz w:val="28"/>
           <w:szCs w:val="28"/>
-          <w:lang w:val="en-US"/>
-        </w:rPr>
-      </w:pPr>
+        </w:rPr>
+        <w:t xml:space="preserve">Servidor --&gt; Mensaje: </w:t>
+      </w:r>
+      <w:r>
+        <w:rPr>
+          <w:sz w:val="24"/>
+          <w:szCs w:val="28"/>
+        </w:rPr>
+        <w:t xml:space="preserve">Por último, cuando ya se le asigno una respuesta al mensaje, se despierta por medio de un </w:t>
+      </w:r>
       <w:proofErr w:type="spellStart"/>
-      <w:r>
-        <w:rPr>
-          <w:sz w:val="28"/>
-          <w:szCs w:val="28"/>
-          <w:lang w:val="en-US"/>
-        </w:rPr>
-        <w:t>Servidor</w:t>
+      <w:proofErr w:type="gramStart"/>
+      <w:r>
+        <w:rPr>
+          <w:i/>
+          <w:sz w:val="24"/>
+          <w:szCs w:val="28"/>
+        </w:rPr>
+        <w:t>notify</w:t>
       </w:r>
       <w:proofErr w:type="spellEnd"/>
       <w:r>
         <w:rPr>
-          <w:sz w:val="28"/>
-          <w:szCs w:val="28"/>
-          <w:lang w:val="en-US"/>
-        </w:rPr>
-        <w:t xml:space="preserve"> -&gt; Buffer:</w:t>
-      </w:r>
-      <w:r>
-        <w:rPr>
-          <w:sz w:val="24"/>
-          <w:szCs w:val="24"/>
-          <w:lang w:val="en-US"/>
-        </w:rPr>
-        <w:t xml:space="preserve"> </w:t>
-      </w:r>
-      <w:r>
-        <w:rPr>
-          <w:sz w:val="24"/>
-          <w:szCs w:val="24"/>
-          <w:lang w:val="en-US"/>
-        </w:rPr>
-        <w:t xml:space="preserve"> </w:t>
-      </w:r>
-      <w:r>
-        <w:rPr>
-          <w:sz w:val="24"/>
-          <w:szCs w:val="24"/>
-          <w:lang w:val="en-US"/>
-        </w:rPr>
-        <w:t>Sample text to keep format</w:t>
-      </w:r>
-      <w:r>
-        <w:rPr>
-          <w:sz w:val="24"/>
-          <w:szCs w:val="24"/>
-          <w:lang w:val="en-US"/>
-        </w:rPr>
-        <w:t>.</w:t>
+          <w:i/>
+          <w:sz w:val="24"/>
+          <w:szCs w:val="28"/>
+        </w:rPr>
+        <w:t>(</w:t>
+      </w:r>
+      <w:proofErr w:type="gramEnd"/>
+      <w:r>
+        <w:rPr>
+          <w:i/>
+          <w:sz w:val="24"/>
+          <w:szCs w:val="28"/>
+        </w:rPr>
+        <w:t>)</w:t>
+      </w:r>
+      <w:r>
+        <w:rPr>
+          <w:sz w:val="24"/>
+          <w:szCs w:val="28"/>
+        </w:rPr>
+        <w:t xml:space="preserve"> haciéndole saber que ya acabó la consulta.</w:t>
       </w:r>
     </w:p>
     <w:p>
@@ -363,16 +569,30 @@
         <w:rPr>
           <w:sz w:val="24"/>
           <w:szCs w:val="24"/>
-          <w:lang w:val="en-US"/>
         </w:rPr>
       </w:pPr>
       <w:r>
         <w:rPr>
           <w:sz w:val="24"/>
           <w:szCs w:val="24"/>
-          <w:lang w:val="en-US"/>
-        </w:rPr>
-        <w:t xml:space="preserve"> </w:t>
+        </w:rPr>
+        <w:t xml:space="preserve">Cuando todos los clientes ya han acabado su ejecución, se “apaga” el servidor y no queda ningún </w:t>
+      </w:r>
+      <w:proofErr w:type="spellStart"/>
+      <w:r>
+        <w:rPr>
+          <w:sz w:val="24"/>
+          <w:szCs w:val="24"/>
+        </w:rPr>
+        <w:t>thread</w:t>
+      </w:r>
+      <w:proofErr w:type="spellEnd"/>
+      <w:r>
+        <w:rPr>
+          <w:sz w:val="24"/>
+          <w:szCs w:val="24"/>
+        </w:rPr>
+        <w:t xml:space="preserve"> en ejecución / dormido. </w:t>
       </w:r>
     </w:p>
     <w:sectPr>
@@ -444,7 +664,13 @@
       <w:pStyle w:val="Encabezado"/>
     </w:pPr>
     <w:r>
-      <w:t>Infraestructura Computacional – Documentación caso1</w:t>
+      <w:t>Infraestructura Computacional – Documentación caso</w:t>
+    </w:r>
+    <w:r>
+      <w:t xml:space="preserve"> </w:t>
+    </w:r>
+    <w:r>
+      <w:t>1</w:t>
     </w:r>
   </w:p>
   <w:p>
@@ -870,6 +1096,7 @@
   <w:style w:type="character" w:default="1" w:styleId="Fuentedeprrafopredeter">
     <w:name w:val="Default Paragraph Font"/>
     <w:uiPriority w:val="1"/>
+    <w:semiHidden/>
     <w:unhideWhenUsed/>
   </w:style>
   <w:style w:type="table" w:default="1" w:styleId="Tablanormal">

</xml_diff>